<commit_message>
Create functionality that write data from node to .txt file
</commit_message>
<xml_diff>
--- a/Documentation and Presentation/Test plan.docx
+++ b/Documentation and Presentation/Test plan.docx
@@ -6,8 +6,83 @@
       <w:r>
         <w:rPr>
           <w:noProof/>
+        </w:rPr>
+        <w:drawing>
+          <wp:anchor distT="0" distB="0" distL="114300" distR="114300" simplePos="0" relativeHeight="251675648" behindDoc="1" locked="0" layoutInCell="1" allowOverlap="1" wp14:anchorId="432A6ACC" wp14:editId="0962029F">
+            <wp:simplePos x="0" y="0"/>
+            <wp:positionH relativeFrom="page">
+              <wp:align>right</wp:align>
+            </wp:positionH>
+            <wp:positionV relativeFrom="paragraph">
+              <wp:posOffset>-1110615</wp:posOffset>
+            </wp:positionV>
+            <wp:extent cx="7693025" cy="10882320"/>
+            <wp:effectExtent l="0" t="0" r="3175" b="0"/>
+            <wp:wrapNone/>
+            <wp:docPr id="2" name="Picture 2"/>
+            <wp:cNvGraphicFramePr>
+              <a:graphicFrameLocks xmlns:a="http://schemas.openxmlformats.org/drawingml/2006/main" noChangeAspect="1"/>
+            </wp:cNvGraphicFramePr>
+            <a:graphic xmlns:a="http://schemas.openxmlformats.org/drawingml/2006/main">
+              <a:graphicData uri="http://schemas.openxmlformats.org/drawingml/2006/picture">
+                <pic:pic xmlns:pic="http://schemas.openxmlformats.org/drawingml/2006/picture">
+                  <pic:nvPicPr>
+                    <pic:cNvPr id="0" name="Picture 1"/>
+                    <pic:cNvPicPr>
+                      <a:picLocks noChangeAspect="1" noChangeArrowheads="1"/>
+                    </pic:cNvPicPr>
+                  </pic:nvPicPr>
+                  <pic:blipFill>
+                    <a:blip r:embed="rId8">
+                      <a:extLst>
+                        <a:ext uri="{28A0092B-C50C-407E-A947-70E740481C1C}">
+                          <a14:useLocalDpi xmlns:a14="http://schemas.microsoft.com/office/drawing/2010/main" val="0"/>
+                        </a:ext>
+                      </a:extLst>
+                    </a:blip>
+                    <a:srcRect/>
+                    <a:stretch>
+                      <a:fillRect/>
+                    </a:stretch>
+                  </pic:blipFill>
+                  <pic:spPr bwMode="auto">
+                    <a:xfrm>
+                      <a:off x="0" y="0"/>
+                      <a:ext cx="7693025" cy="10882320"/>
+                    </a:xfrm>
+                    <a:prstGeom prst="rect">
+                      <a:avLst/>
+                    </a:prstGeom>
+                    <a:noFill/>
+                    <a:ln>
+                      <a:noFill/>
+                    </a:ln>
+                  </pic:spPr>
+                </pic:pic>
+              </a:graphicData>
+            </a:graphic>
+            <wp14:sizeRelH relativeFrom="margin">
+              <wp14:pctWidth>0</wp14:pctWidth>
+            </wp14:sizeRelH>
+            <wp14:sizeRelV relativeFrom="margin">
+              <wp14:pctHeight>0</wp14:pctHeight>
+            </wp14:sizeRelV>
+          </wp:anchor>
+        </w:drawing>
+      </w:r>
+    </w:p>
+    <w:p>
+      <w:r>
+        <w:br w:type="page"/>
+      </w:r>
+    </w:p>
+    <w:p>
+      <w:r>
+        <w:rPr>
+          <w:noProof/>
           <w:lang w:eastAsia="bg-BG"/>
         </w:rPr>
+        <w:lastRenderedPageBreak/>
         <mc:AlternateContent>
           <mc:Choice Requires="wps">
             <w:drawing>
@@ -195,72 +270,6 @@
                               <w:jc w:val="right"/>
                               <w:rPr>
                                 <w:rFonts w:ascii="Segoe UI" w:hAnsi="Segoe UI" w:cs="Segoe UI"/>
-                                <w:b/>
-                                <w:color w:val="FFFFFF" w:themeColor="background1"/>
-                                <w:sz w:val="32"/>
-                                <w:szCs w:val="32"/>
-                                <w:lang w:val="en-US"/>
-                                <w14:textOutline w14:w="3175" w14:cap="rnd" w14:cmpd="sng" w14:algn="ctr">
-                                  <w14:noFill/>
-                                  <w14:prstDash w14:val="solid"/>
-                                  <w14:bevel/>
-                                </w14:textOutline>
-                              </w:rPr>
-                            </w:pPr>
-                            <w:r>
-                              <w:rPr>
-                                <w:rFonts w:ascii="Segoe UI" w:hAnsi="Segoe UI" w:cs="Segoe UI"/>
-                                <w:b/>
-                                <w:color w:val="FFFFFF" w:themeColor="background1"/>
-                                <w:sz w:val="32"/>
-                                <w:szCs w:val="32"/>
-                                <w:lang w:val="en-US"/>
-                                <w14:textOutline w14:w="3175" w14:cap="rnd" w14:cmpd="sng" w14:algn="ctr">
-                                  <w14:noFill/>
-                                  <w14:prstDash w14:val="solid"/>
-                                  <w14:bevel/>
-                                </w14:textOutline>
-                              </w:rPr>
-                              <w:t>REPOSITORY</w:t>
-                            </w:r>
-                          </w:p>
-                          <w:p>
-                            <w:pPr>
-                              <w:jc w:val="right"/>
-                              <w:rPr>
-                                <w:rFonts w:ascii="Segoe UI" w:hAnsi="Segoe UI" w:cs="Segoe UI"/>
-                                <w:color w:val="FFFFFF" w:themeColor="background1"/>
-                                <w:sz w:val="32"/>
-                                <w:szCs w:val="32"/>
-                                <w:lang w:val="en-US"/>
-                                <w14:textOutline w14:w="3175" w14:cap="rnd" w14:cmpd="sng" w14:algn="ctr">
-                                  <w14:noFill/>
-                                  <w14:prstDash w14:val="solid"/>
-                                  <w14:bevel/>
-                                </w14:textOutline>
-                              </w:rPr>
-                            </w:pPr>
-                            <w:r>
-                              <w:rPr>
-                                <w:rFonts w:ascii="Segoe UI" w:hAnsi="Segoe UI" w:cs="Segoe UI"/>
-                                <w:color w:val="FFFFFF" w:themeColor="background1"/>
-                                <w:sz w:val="32"/>
-                                <w:szCs w:val="32"/>
-                                <w:lang w:val="en-US"/>
-                                <w14:textOutline w14:w="3175" w14:cap="rnd" w14:cmpd="sng" w14:algn="ctr">
-                                  <w14:noFill/>
-                                  <w14:prstDash w14:val="solid"/>
-                                  <w14:bevel/>
-                                </w14:textOutline>
-                              </w:rPr>
-                              <w:t>Maze – 2021</w:t>
-                            </w:r>
-                          </w:p>
-                          <w:p>
-                            <w:pPr>
-                              <w:jc w:val="right"/>
-                              <w:rPr>
-                                <w:rFonts w:ascii="Segoe UI" w:hAnsi="Segoe UI" w:cs="Segoe UI"/>
                                 <w:color w:val="FFFFFF" w:themeColor="background1"/>
                                 <w:sz w:val="32"/>
                                 <w:szCs w:val="32"/>
@@ -296,7 +305,7 @@
                 <v:stroke joinstyle="miter"/>
                 <v:path gradientshapeok="t" o:connecttype="rect"/>
               </v:shapetype>
-              <v:shape id="Текстово поле 2" o:spid="_x0000_s1026" type="#_x0000_t202" style="position:absolute;margin-left:361.15pt;margin-top:569.95pt;width:148.8pt;height:294pt;z-index:-251641856;visibility:visible;mso-wrap-style:square;mso-width-percent:0;mso-height-percent:0;mso-wrap-distance-left:9pt;mso-wrap-distance-top:3.6pt;mso-wrap-distance-right:9pt;mso-wrap-distance-bottom:3.6pt;mso-position-horizontal:absolute;mso-position-horizontal-relative:margin;mso-position-vertical:absolute;mso-position-vertical-relative:margin;mso-width-percent:0;mso-height-percent:0;mso-width-relative:margin;mso-height-relative:margin;v-text-anchor:top" o:gfxdata="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" filled="f" stroked="f">
+              <v:shape id="Текстово поле 2" o:spid="_x0000_s1026" type="#_x0000_t202" style="position:absolute;margin-left:361.15pt;margin-top:569.95pt;width:148.8pt;height:294pt;z-index:-251641856;visibility:visible;mso-wrap-style:square;mso-width-percent:0;mso-height-percent:0;mso-wrap-distance-left:9pt;mso-wrap-distance-top:3.6pt;mso-wrap-distance-right:9pt;mso-wrap-distance-bottom:3.6pt;mso-position-horizontal:absolute;mso-position-horizontal-relative:margin;mso-position-vertical:absolute;mso-position-vertical-relative:margin;mso-width-percent:0;mso-height-percent:0;mso-width-relative:margin;mso-height-relative:margin;v-text-anchor:top" o:gfxdata="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" filled="f" stroked="f">
                 <v:textbox>
                   <w:txbxContent>
                     <w:p>
@@ -436,72 +445,6 @@
                         <w:jc w:val="right"/>
                         <w:rPr>
                           <w:rFonts w:ascii="Segoe UI" w:hAnsi="Segoe UI" w:cs="Segoe UI"/>
-                          <w:b/>
-                          <w:color w:val="FFFFFF" w:themeColor="background1"/>
-                          <w:sz w:val="32"/>
-                          <w:szCs w:val="32"/>
-                          <w:lang w:val="en-US"/>
-                          <w14:textOutline w14:w="3175" w14:cap="rnd" w14:cmpd="sng" w14:algn="ctr">
-                            <w14:noFill/>
-                            <w14:prstDash w14:val="solid"/>
-                            <w14:bevel/>
-                          </w14:textOutline>
-                        </w:rPr>
-                      </w:pPr>
-                      <w:r>
-                        <w:rPr>
-                          <w:rFonts w:ascii="Segoe UI" w:hAnsi="Segoe UI" w:cs="Segoe UI"/>
-                          <w:b/>
-                          <w:color w:val="FFFFFF" w:themeColor="background1"/>
-                          <w:sz w:val="32"/>
-                          <w:szCs w:val="32"/>
-                          <w:lang w:val="en-US"/>
-                          <w14:textOutline w14:w="3175" w14:cap="rnd" w14:cmpd="sng" w14:algn="ctr">
-                            <w14:noFill/>
-                            <w14:prstDash w14:val="solid"/>
-                            <w14:bevel/>
-                          </w14:textOutline>
-                        </w:rPr>
-                        <w:t>REPOSITORY</w:t>
-                      </w:r>
-                    </w:p>
-                    <w:p>
-                      <w:pPr>
-                        <w:jc w:val="right"/>
-                        <w:rPr>
-                          <w:rFonts w:ascii="Segoe UI" w:hAnsi="Segoe UI" w:cs="Segoe UI"/>
-                          <w:color w:val="FFFFFF" w:themeColor="background1"/>
-                          <w:sz w:val="32"/>
-                          <w:szCs w:val="32"/>
-                          <w:lang w:val="en-US"/>
-                          <w14:textOutline w14:w="3175" w14:cap="rnd" w14:cmpd="sng" w14:algn="ctr">
-                            <w14:noFill/>
-                            <w14:prstDash w14:val="solid"/>
-                            <w14:bevel/>
-                          </w14:textOutline>
-                        </w:rPr>
-                      </w:pPr>
-                      <w:r>
-                        <w:rPr>
-                          <w:rFonts w:ascii="Segoe UI" w:hAnsi="Segoe UI" w:cs="Segoe UI"/>
-                          <w:color w:val="FFFFFF" w:themeColor="background1"/>
-                          <w:sz w:val="32"/>
-                          <w:szCs w:val="32"/>
-                          <w:lang w:val="en-US"/>
-                          <w14:textOutline w14:w="3175" w14:cap="rnd" w14:cmpd="sng" w14:algn="ctr">
-                            <w14:noFill/>
-                            <w14:prstDash w14:val="solid"/>
-                            <w14:bevel/>
-                          </w14:textOutline>
-                        </w:rPr>
-                        <w:t>Maze – 2021</w:t>
-                      </w:r>
-                    </w:p>
-                    <w:p>
-                      <w:pPr>
-                        <w:jc w:val="right"/>
-                        <w:rPr>
-                          <w:rFonts w:ascii="Segoe UI" w:hAnsi="Segoe UI" w:cs="Segoe UI"/>
                           <w:color w:val="FFFFFF" w:themeColor="background1"/>
                           <w:sz w:val="32"/>
                           <w:szCs w:val="32"/>
@@ -530,368 +473,7 @@
         <mc:AlternateContent>
           <mc:Choice Requires="wps">
             <w:drawing>
-              <wp:anchor distT="0" distB="0" distL="114300" distR="114300" simplePos="0" relativeHeight="251687936" behindDoc="0" locked="0" layoutInCell="1" allowOverlap="1" wp14:anchorId="2EDD0140" wp14:editId="1101B8D0">
-                <wp:simplePos x="0" y="0"/>
-                <wp:positionH relativeFrom="column">
-                  <wp:posOffset>318</wp:posOffset>
-                </wp:positionH>
-                <wp:positionV relativeFrom="paragraph">
-                  <wp:posOffset>3415030</wp:posOffset>
-                </wp:positionV>
-                <wp:extent cx="5989320" cy="7284720"/>
-                <wp:effectExtent l="38100" t="38100" r="49530" b="30480"/>
-                <wp:wrapNone/>
-                <wp:docPr id="11" name="Право съединение 11"/>
-                <wp:cNvGraphicFramePr/>
-                <a:graphic xmlns:a="http://schemas.openxmlformats.org/drawingml/2006/main">
-                  <a:graphicData uri="http://schemas.microsoft.com/office/word/2010/wordprocessingShape">
-                    <wps:wsp>
-                      <wps:cNvCnPr/>
-                      <wps:spPr>
-                        <a:xfrm flipV="1">
-                          <a:off x="0" y="0"/>
-                          <a:ext cx="5989320" cy="7284720"/>
-                        </a:xfrm>
-                        <a:prstGeom prst="line">
-                          <a:avLst/>
-                        </a:prstGeom>
-                        <a:ln w="76200">
-                          <a:solidFill>
-                            <a:schemeClr val="bg1"/>
-                          </a:solidFill>
-                        </a:ln>
-                      </wps:spPr>
-                      <wps:style>
-                        <a:lnRef idx="1">
-                          <a:schemeClr val="accent1"/>
-                        </a:lnRef>
-                        <a:fillRef idx="0">
-                          <a:schemeClr val="accent1"/>
-                        </a:fillRef>
-                        <a:effectRef idx="0">
-                          <a:schemeClr val="accent1"/>
-                        </a:effectRef>
-                        <a:fontRef idx="minor">
-                          <a:schemeClr val="tx1"/>
-                        </a:fontRef>
-                      </wps:style>
-                      <wps:bodyPr/>
-                    </wps:wsp>
-                  </a:graphicData>
-                </a:graphic>
-                <wp14:sizeRelH relativeFrom="margin">
-                  <wp14:pctWidth>0</wp14:pctWidth>
-                </wp14:sizeRelH>
-                <wp14:sizeRelV relativeFrom="margin">
-                  <wp14:pctHeight>0</wp14:pctHeight>
-                </wp14:sizeRelV>
-              </wp:anchor>
-            </w:drawing>
-          </mc:Choice>
-          <mc:Fallback>
-            <w:pict>
-              <v:line w14:anchorId="6E8D33B2" id="Право съединение 11" o:spid="_x0000_s1026" style="position:absolute;flip:y;z-index:251687936;visibility:visible;mso-wrap-style:square;mso-width-percent:0;mso-height-percent:0;mso-wrap-distance-left:9pt;mso-wrap-distance-top:0;mso-wrap-distance-right:9pt;mso-wrap-distance-bottom:0;mso-position-horizontal:absolute;mso-position-horizontal-relative:text;mso-position-vertical:absolute;mso-position-vertical-relative:text;mso-width-percent:0;mso-height-percent:0;mso-width-relative:margin;mso-height-relative:margin" from=".05pt,268.9pt" to="471.65pt,842.5pt" o:gfxdata="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" strokecolor="white [3212]" strokeweight="6pt">
-                <v:stroke joinstyle="miter"/>
-              </v:line>
-            </w:pict>
-          </mc:Fallback>
-        </mc:AlternateContent>
-      </w:r>
-      <w:r>
-        <w:rPr>
-          <w:noProof/>
-          <w:lang w:eastAsia="bg-BG"/>
-        </w:rPr>
-        <mc:AlternateContent>
-          <mc:Choice Requires="wps">
-            <w:drawing>
-              <wp:anchor distT="0" distB="0" distL="114300" distR="114300" simplePos="0" relativeHeight="251688960" behindDoc="0" locked="0" layoutInCell="1" allowOverlap="1" wp14:anchorId="767D50DC" wp14:editId="4093F671">
-                <wp:simplePos x="0" y="0"/>
-                <wp:positionH relativeFrom="column">
-                  <wp:posOffset>76518</wp:posOffset>
-                </wp:positionH>
-                <wp:positionV relativeFrom="paragraph">
-                  <wp:posOffset>3910330</wp:posOffset>
-                </wp:positionV>
-                <wp:extent cx="6015037" cy="7313295"/>
-                <wp:effectExtent l="19050" t="19050" r="24130" b="20955"/>
-                <wp:wrapNone/>
-                <wp:docPr id="10" name="Право съединение 10"/>
-                <wp:cNvGraphicFramePr/>
-                <a:graphic xmlns:a="http://schemas.openxmlformats.org/drawingml/2006/main">
-                  <a:graphicData uri="http://schemas.microsoft.com/office/word/2010/wordprocessingShape">
-                    <wps:wsp>
-                      <wps:cNvCnPr/>
-                      <wps:spPr>
-                        <a:xfrm flipV="1">
-                          <a:off x="0" y="0"/>
-                          <a:ext cx="6015037" cy="7313295"/>
-                        </a:xfrm>
-                        <a:prstGeom prst="line">
-                          <a:avLst/>
-                        </a:prstGeom>
-                        <a:ln w="38100">
-                          <a:solidFill>
-                            <a:schemeClr val="bg1"/>
-                          </a:solidFill>
-                        </a:ln>
-                      </wps:spPr>
-                      <wps:style>
-                        <a:lnRef idx="1">
-                          <a:schemeClr val="accent1"/>
-                        </a:lnRef>
-                        <a:fillRef idx="0">
-                          <a:schemeClr val="accent1"/>
-                        </a:fillRef>
-                        <a:effectRef idx="0">
-                          <a:schemeClr val="accent1"/>
-                        </a:effectRef>
-                        <a:fontRef idx="minor">
-                          <a:schemeClr val="tx1"/>
-                        </a:fontRef>
-                      </wps:style>
-                      <wps:bodyPr/>
-                    </wps:wsp>
-                  </a:graphicData>
-                </a:graphic>
-                <wp14:sizeRelH relativeFrom="margin">
-                  <wp14:pctWidth>0</wp14:pctWidth>
-                </wp14:sizeRelH>
-                <wp14:sizeRelV relativeFrom="margin">
-                  <wp14:pctHeight>0</wp14:pctHeight>
-                </wp14:sizeRelV>
-              </wp:anchor>
-            </w:drawing>
-          </mc:Choice>
-          <mc:Fallback>
-            <w:pict>
-              <v:line w14:anchorId="2E340797" id="Право съединение 10" o:spid="_x0000_s1026" style="position:absolute;flip:y;z-index:251688960;visibility:visible;mso-wrap-style:square;mso-width-percent:0;mso-height-percent:0;mso-wrap-distance-left:9pt;mso-wrap-distance-top:0;mso-wrap-distance-right:9pt;mso-wrap-distance-bottom:0;mso-position-horizontal:absolute;mso-position-horizontal-relative:text;mso-position-vertical:absolute;mso-position-vertical-relative:text;mso-width-percent:0;mso-height-percent:0;mso-width-relative:margin;mso-height-relative:margin" from="6.05pt,307.9pt" to="479.65pt,883.75pt" o:gfxdata="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" strokecolor="white [3212]" strokeweight="3pt">
-                <v:stroke joinstyle="miter"/>
-              </v:line>
-            </w:pict>
-          </mc:Fallback>
-        </mc:AlternateContent>
-      </w:r>
-      <w:r>
-        <w:rPr>
-          <w:noProof/>
-          <w:lang w:eastAsia="bg-BG"/>
-        </w:rPr>
-        <mc:AlternateContent>
-          <mc:Choice Requires="wps">
-            <w:drawing>
-              <wp:anchor distT="0" distB="0" distL="114300" distR="114300" simplePos="0" relativeHeight="251689984" behindDoc="0" locked="0" layoutInCell="1" allowOverlap="1" wp14:anchorId="4A7A2414" wp14:editId="7FE7B91E">
-                <wp:simplePos x="0" y="0"/>
-                <wp:positionH relativeFrom="column">
-                  <wp:posOffset>174625</wp:posOffset>
-                </wp:positionH>
-                <wp:positionV relativeFrom="paragraph">
-                  <wp:posOffset>4385945</wp:posOffset>
-                </wp:positionV>
-                <wp:extent cx="5989320" cy="7284720"/>
-                <wp:effectExtent l="19050" t="19050" r="30480" b="30480"/>
-                <wp:wrapNone/>
-                <wp:docPr id="12" name="Право съединение 12"/>
-                <wp:cNvGraphicFramePr/>
-                <a:graphic xmlns:a="http://schemas.openxmlformats.org/drawingml/2006/main">
-                  <a:graphicData uri="http://schemas.microsoft.com/office/word/2010/wordprocessingShape">
-                    <wps:wsp>
-                      <wps:cNvCnPr/>
-                      <wps:spPr>
-                        <a:xfrm flipV="1">
-                          <a:off x="0" y="0"/>
-                          <a:ext cx="5989320" cy="7284720"/>
-                        </a:xfrm>
-                        <a:prstGeom prst="line">
-                          <a:avLst/>
-                        </a:prstGeom>
-                        <a:ln w="28575">
-                          <a:solidFill>
-                            <a:schemeClr val="bg1"/>
-                          </a:solidFill>
-                        </a:ln>
-                      </wps:spPr>
-                      <wps:style>
-                        <a:lnRef idx="1">
-                          <a:schemeClr val="accent1"/>
-                        </a:lnRef>
-                        <a:fillRef idx="0">
-                          <a:schemeClr val="accent1"/>
-                        </a:fillRef>
-                        <a:effectRef idx="0">
-                          <a:schemeClr val="accent1"/>
-                        </a:effectRef>
-                        <a:fontRef idx="minor">
-                          <a:schemeClr val="tx1"/>
-                        </a:fontRef>
-                      </wps:style>
-                      <wps:bodyPr/>
-                    </wps:wsp>
-                  </a:graphicData>
-                </a:graphic>
-                <wp14:sizeRelH relativeFrom="margin">
-                  <wp14:pctWidth>0</wp14:pctWidth>
-                </wp14:sizeRelH>
-                <wp14:sizeRelV relativeFrom="margin">
-                  <wp14:pctHeight>0</wp14:pctHeight>
-                </wp14:sizeRelV>
-              </wp:anchor>
-            </w:drawing>
-          </mc:Choice>
-          <mc:Fallback>
-            <w:pict>
-              <v:line w14:anchorId="5CAB763C" id="Право съединение 12" o:spid="_x0000_s1026" style="position:absolute;flip:y;z-index:251689984;visibility:visible;mso-wrap-style:square;mso-width-percent:0;mso-height-percent:0;mso-wrap-distance-left:9pt;mso-wrap-distance-top:0;mso-wrap-distance-right:9pt;mso-wrap-distance-bottom:0;mso-position-horizontal:absolute;mso-position-horizontal-relative:text;mso-position-vertical:absolute;mso-position-vertical-relative:text;mso-width-percent:0;mso-height-percent:0;mso-width-relative:margin;mso-height-relative:margin" from="13.75pt,345.35pt" to="485.35pt,918.95pt" o:gfxdata="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" strokecolor="white [3212]" strokeweight="2.25pt">
-                <v:stroke joinstyle="miter"/>
-              </v:line>
-            </w:pict>
-          </mc:Fallback>
-        </mc:AlternateContent>
-      </w:r>
-      <w:r>
-        <w:rPr>
-          <w:noProof/>
-          <w:lang w:eastAsia="bg-BG"/>
-        </w:rPr>
-        <mc:AlternateContent>
-          <mc:Choice Requires="wps">
-            <w:drawing>
-              <wp:anchor distT="0" distB="0" distL="114300" distR="114300" simplePos="0" relativeHeight="251676672" behindDoc="0" locked="0" layoutInCell="1" allowOverlap="1" wp14:anchorId="3655B1E7" wp14:editId="6615B79C">
-                <wp:simplePos x="0" y="0"/>
-                <wp:positionH relativeFrom="column">
-                  <wp:posOffset>258445</wp:posOffset>
-                </wp:positionH>
-                <wp:positionV relativeFrom="paragraph">
-                  <wp:posOffset>4860925</wp:posOffset>
-                </wp:positionV>
-                <wp:extent cx="5989320" cy="7284720"/>
-                <wp:effectExtent l="0" t="0" r="30480" b="30480"/>
-                <wp:wrapNone/>
-                <wp:docPr id="15" name="Право съединение 15"/>
-                <wp:cNvGraphicFramePr/>
-                <a:graphic xmlns:a="http://schemas.openxmlformats.org/drawingml/2006/main">
-                  <a:graphicData uri="http://schemas.microsoft.com/office/word/2010/wordprocessingShape">
-                    <wps:wsp>
-                      <wps:cNvCnPr/>
-                      <wps:spPr>
-                        <a:xfrm flipV="1">
-                          <a:off x="0" y="0"/>
-                          <a:ext cx="5989320" cy="7284720"/>
-                        </a:xfrm>
-                        <a:prstGeom prst="line">
-                          <a:avLst/>
-                        </a:prstGeom>
-                        <a:ln w="9525">
-                          <a:solidFill>
-                            <a:schemeClr val="bg1"/>
-                          </a:solidFill>
-                        </a:ln>
-                      </wps:spPr>
-                      <wps:style>
-                        <a:lnRef idx="1">
-                          <a:schemeClr val="accent1"/>
-                        </a:lnRef>
-                        <a:fillRef idx="0">
-                          <a:schemeClr val="accent1"/>
-                        </a:fillRef>
-                        <a:effectRef idx="0">
-                          <a:schemeClr val="accent1"/>
-                        </a:effectRef>
-                        <a:fontRef idx="minor">
-                          <a:schemeClr val="tx1"/>
-                        </a:fontRef>
-                      </wps:style>
-                      <wps:bodyPr/>
-                    </wps:wsp>
-                  </a:graphicData>
-                </a:graphic>
-                <wp14:sizeRelH relativeFrom="margin">
-                  <wp14:pctWidth>0</wp14:pctWidth>
-                </wp14:sizeRelH>
-                <wp14:sizeRelV relativeFrom="margin">
-                  <wp14:pctHeight>0</wp14:pctHeight>
-                </wp14:sizeRelV>
-              </wp:anchor>
-            </w:drawing>
-          </mc:Choice>
-          <mc:Fallback>
-            <w:pict>
-              <v:line w14:anchorId="1ABC0455" id="Право съединение 15" o:spid="_x0000_s1026" style="position:absolute;flip:y;z-index:251676672;visibility:visible;mso-wrap-style:square;mso-width-percent:0;mso-height-percent:0;mso-wrap-distance-left:9pt;mso-wrap-distance-top:0;mso-wrap-distance-right:9pt;mso-wrap-distance-bottom:0;mso-position-horizontal:absolute;mso-position-horizontal-relative:text;mso-position-vertical:absolute;mso-position-vertical-relative:text;mso-width-percent:0;mso-height-percent:0;mso-width-relative:margin;mso-height-relative:margin" from="20.35pt,382.75pt" to="491.95pt,956.35pt" o:gfxdata="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" strokecolor="white [3212]">
-                <v:stroke joinstyle="miter"/>
-              </v:line>
-            </w:pict>
-          </mc:Fallback>
-        </mc:AlternateContent>
-      </w:r>
-      <w:r>
-        <w:rPr>
-          <w:noProof/>
-          <w:lang w:eastAsia="bg-BG"/>
-        </w:rPr>
-        <w:drawing>
-          <wp:anchor distT="0" distB="0" distL="114300" distR="114300" simplePos="0" relativeHeight="251659264" behindDoc="1" locked="0" layoutInCell="1" allowOverlap="1" wp14:anchorId="4EF306FF" wp14:editId="33567FA0">
-            <wp:simplePos x="0" y="0"/>
-            <wp:positionH relativeFrom="margin">
-              <wp:posOffset>-2811145</wp:posOffset>
-            </wp:positionH>
-            <wp:positionV relativeFrom="margin">
-              <wp:posOffset>6379845</wp:posOffset>
-            </wp:positionV>
-            <wp:extent cx="4396105" cy="4123690"/>
-            <wp:effectExtent l="0" t="0" r="159702" b="45403"/>
-            <wp:wrapSquare wrapText="bothSides"/>
-            <wp:docPr id="4" name="Картина 4"/>
-            <wp:cNvGraphicFramePr>
-              <a:graphicFrameLocks xmlns:a="http://schemas.openxmlformats.org/drawingml/2006/main" noChangeAspect="1"/>
-            </wp:cNvGraphicFramePr>
-            <a:graphic xmlns:a="http://schemas.openxmlformats.org/drawingml/2006/main">
-              <a:graphicData uri="http://schemas.openxmlformats.org/drawingml/2006/picture">
-                <pic:pic xmlns:pic="http://schemas.openxmlformats.org/drawingml/2006/picture">
-                  <pic:nvPicPr>
-                    <pic:cNvPr id="4" name="image (1).png"/>
-                    <pic:cNvPicPr/>
-                  </pic:nvPicPr>
-                  <pic:blipFill>
-                    <a:blip r:embed="rId8">
-                      <a:extLst>
-                        <a:ext uri="{28A0092B-C50C-407E-A947-70E740481C1C}">
-                          <a14:useLocalDpi xmlns:a14="http://schemas.microsoft.com/office/drawing/2010/main" val="0"/>
-                        </a:ext>
-                      </a:extLst>
-                    </a:blip>
-                    <a:stretch>
-                      <a:fillRect/>
-                    </a:stretch>
-                  </pic:blipFill>
-                  <pic:spPr>
-                    <a:xfrm rot="18638472">
-                      <a:off x="0" y="0"/>
-                      <a:ext cx="4396105" cy="4123690"/>
-                    </a:xfrm>
-                    <a:prstGeom prst="rect">
-                      <a:avLst/>
-                    </a:prstGeom>
-                  </pic:spPr>
-                </pic:pic>
-              </a:graphicData>
-            </a:graphic>
-            <wp14:sizeRelH relativeFrom="page">
-              <wp14:pctWidth>0</wp14:pctWidth>
-            </wp14:sizeRelH>
-            <wp14:sizeRelV relativeFrom="page">
-              <wp14:pctHeight>0</wp14:pctHeight>
-            </wp14:sizeRelV>
-          </wp:anchor>
-        </w:drawing>
-      </w:r>
-      <w:r>
-        <w:rPr>
-          <w:noProof/>
-          <w:lang w:eastAsia="bg-BG"/>
-        </w:rPr>
-        <mc:AlternateContent>
-          <mc:Choice Requires="wps">
-            <w:drawing>
-              <wp:inline distT="0" distB="0" distL="0" distR="0" wp14:anchorId="7446949C" wp14:editId="52C0130A">
+              <wp:inline distT="0" distB="0" distL="0" distR="0" wp14:anchorId="7446949C" wp14:editId="29CAF63A">
                 <wp:extent cx="304800" cy="304800"/>
                 <wp:effectExtent l="0" t="0" r="0" b="0"/>
                 <wp:docPr id="1" name="Правоъгълник 1" descr="What is the color of Dark Teal?"/>
@@ -947,7 +529,7 @@
           </mc:Choice>
           <mc:Fallback>
             <w:pict>
-              <v:rect w14:anchorId="41A7E122" id="Правоъгълник 1" o:spid="_x0000_s1026" alt="What is the color of Dark Teal?" style="width:24pt;height:24pt;visibility:visible;mso-wrap-style:square;mso-left-percent:-10001;mso-top-percent:-10001;mso-position-horizontal:absolute;mso-position-horizontal-relative:char;mso-position-vertical:absolute;mso-position-vertical-relative:line;mso-left-percent:-10001;mso-top-percent:-10001;v-text-anchor:top" o:gfxdata="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" filled="f" stroked="f">
+              <v:rect w14:anchorId="1E763E6D" id="Правоъгълник 1" o:spid="_x0000_s1026" alt="What is the color of Dark Teal?" style="width:24pt;height:24pt;visibility:visible;mso-wrap-style:square;mso-left-percent:-10001;mso-top-percent:-10001;mso-position-horizontal:absolute;mso-position-horizontal-relative:char;mso-position-vertical:absolute;mso-position-vertical-relative:line;mso-left-percent:-10001;mso-top-percent:-10001;v-text-anchor:top" o:gfxdata="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" filled="f" stroked="f">
                 <o:lock v:ext="edit" aspectratio="t"/>
                 <w10:anchorlock/>
               </v:rect>
@@ -986,11 +568,13 @@
             <w:spacing w:after="360"/>
             <w:jc w:val="center"/>
             <w:rPr>
+              <w:color w:val="C45911" w:themeColor="accent2" w:themeShade="BF"/>
               <w:lang w:val="en-US"/>
             </w:rPr>
           </w:pPr>
           <w:r>
             <w:rPr>
+              <w:color w:val="C45911" w:themeColor="accent2" w:themeShade="BF"/>
               <w:lang w:val="en-US"/>
             </w:rPr>
             <w:t>Content</w:t>
@@ -2879,43 +2463,16 @@
           <w:tcW w:w="4795" w:type="dxa"/>
           <w:vAlign w:val="center"/>
         </w:tcPr>
-        <w:sdt>
-          <w:sdtPr>
+        <w:p>
+          <w:pPr>
+            <w:pStyle w:val="Header"/>
+            <w:jc w:val="right"/>
             <w:rPr>
               <w:caps/>
               <w:color w:val="000000" w:themeColor="text1"/>
             </w:rPr>
-            <w:alias w:val="Автор"/>
-            <w:tag w:val=""/>
-            <w:id w:val="1534539408"/>
-            <w:placeholder>
-              <w:docPart w:val="08DA00AF9E26445DB588246CC0918EBD"/>
-            </w:placeholder>
-            <w:dataBinding w:prefixMappings="xmlns:ns0='http://purl.org/dc/elements/1.1/' xmlns:ns1='http://schemas.openxmlformats.org/package/2006/metadata/core-properties' " w:xpath="/ns1:coreProperties[1]/ns0:creator[1]" w:storeItemID="{6C3C8BC8-F283-45AE-878A-BAB7291924A1}"/>
-            <w:text/>
-          </w:sdtPr>
-          <w:sdtEndPr/>
-          <w:sdtContent>
-            <w:p>
-              <w:pPr>
-                <w:pStyle w:val="Header"/>
-                <w:jc w:val="right"/>
-                <w:rPr>
-                  <w:caps/>
-                  <w:color w:val="000000" w:themeColor="text1"/>
-                </w:rPr>
-              </w:pPr>
-              <w:r>
-                <w:rPr>
-                  <w:caps/>
-                  <w:color w:val="000000" w:themeColor="text1"/>
-                  <w:lang w:val="en-US"/>
-                </w:rPr>
-                <w:t>The runners</w:t>
-              </w:r>
-            </w:p>
-          </w:sdtContent>
-        </w:sdt>
+          </w:pPr>
+        </w:p>
       </w:tc>
       <w:tc>
         <w:tcPr>
@@ -5480,36 +5037,6 @@
         </w:p>
       </w:docPartBody>
     </w:docPart>
-    <w:docPart>
-      <w:docPartPr>
-        <w:name w:val="08DA00AF9E26445DB588246CC0918EBD"/>
-        <w:category>
-          <w:name w:val="Общи"/>
-          <w:gallery w:val="placeholder"/>
-        </w:category>
-        <w:types>
-          <w:type w:val="bbPlcHdr"/>
-        </w:types>
-        <w:behaviors>
-          <w:behavior w:val="content"/>
-        </w:behaviors>
-        <w:guid w:val="{9E02F703-4515-43DC-A0EB-81F50052A382}"/>
-      </w:docPartPr>
-      <w:docPartBody>
-        <w:p>
-          <w:pPr>
-            <w:pStyle w:val="08DA00AF9E26445DB588246CC0918EBD"/>
-          </w:pPr>
-          <w:r>
-            <w:rPr>
-              <w:caps/>
-              <w:color w:val="FFFFFF" w:themeColor="background1"/>
-            </w:rPr>
-            <w:t>[Име на автора]</w:t>
-          </w:r>
-        </w:p>
-      </w:docPartBody>
-    </w:docPart>
   </w:docParts>
 </w:glossaryDocument>
 </file>
@@ -5518,7 +5045,7 @@
 <w:fonts xmlns:mc="http://schemas.openxmlformats.org/markup-compatibility/2006" xmlns:r="http://schemas.openxmlformats.org/officeDocument/2006/relationships" xmlns:w="http://schemas.openxmlformats.org/wordprocessingml/2006/main" xmlns:w14="http://schemas.microsoft.com/office/word/2010/wordml" xmlns:w15="http://schemas.microsoft.com/office/word/2012/wordml" xmlns:w16cex="http://schemas.microsoft.com/office/word/2018/wordml/cex" xmlns:w16cid="http://schemas.microsoft.com/office/word/2016/wordml/cid" xmlns:w16="http://schemas.microsoft.com/office/word/2018/wordml" xmlns:w16sdtdh="http://schemas.microsoft.com/office/word/2020/wordml/sdtdatahash" xmlns:w16se="http://schemas.microsoft.com/office/word/2015/wordml/symex" mc:Ignorable="w14 w15 w16se w16cid w16 w16cex w16sdtdh">
   <w:font w:name="Times New Roman">
     <w:panose1 w:val="02020603050405020304"/>
-    <w:charset w:val="CC"/>
+    <w:charset w:val="00"/>
     <w:family w:val="roman"/>
     <w:pitch w:val="variable"/>
     <w:sig w:usb0="E0002EFF" w:usb1="C000785B" w:usb2="00000009" w:usb3="00000000" w:csb0="000001FF" w:csb1="00000000"/>
@@ -5532,7 +5059,7 @@
   </w:font>
   <w:font w:name="Courier New">
     <w:panose1 w:val="02070309020205020404"/>
-    <w:charset w:val="CC"/>
+    <w:charset w:val="00"/>
     <w:family w:val="modern"/>
     <w:pitch w:val="fixed"/>
     <w:sig w:usb0="E0002EFF" w:usb1="C0007843" w:usb2="00000009" w:usb3="00000000" w:csb0="000001FF" w:csb1="00000000"/>
@@ -5546,29 +5073,21 @@
   </w:font>
   <w:font w:name="Calibri">
     <w:panose1 w:val="020F0502020204030204"/>
-    <w:charset w:val="CC"/>
+    <w:charset w:val="00"/>
     <w:family w:val="swiss"/>
     <w:pitch w:val="variable"/>
     <w:sig w:usb0="E4002EFF" w:usb1="C000247B" w:usb2="00000009" w:usb3="00000000" w:csb0="000001FF" w:csb1="00000000"/>
   </w:font>
   <w:font w:name="Calibri Light">
     <w:panose1 w:val="020F0302020204030204"/>
-    <w:charset w:val="CC"/>
+    <w:charset w:val="00"/>
     <w:family w:val="swiss"/>
     <w:pitch w:val="variable"/>
     <w:sig w:usb0="E4002EFF" w:usb1="C000247B" w:usb2="00000009" w:usb3="00000000" w:csb0="000001FF" w:csb1="00000000"/>
   </w:font>
-  <w:font w:name="Malgun Gothic">
-    <w:altName w:val="맑은 고딕"/>
-    <w:panose1 w:val="020B0503020000020004"/>
-    <w:charset w:val="81"/>
-    <w:family w:val="swiss"/>
-    <w:pitch w:val="variable"/>
-    <w:sig w:usb0="9000002F" w:usb1="29D77CFB" w:usb2="00000012" w:usb3="00000000" w:csb0="00080001" w:csb1="00000000"/>
-  </w:font>
   <w:font w:name="Segoe UI">
     <w:panose1 w:val="020B0502040204020203"/>
-    <w:charset w:val="CC"/>
+    <w:charset w:val="00"/>
     <w:family w:val="swiss"/>
     <w:pitch w:val="variable"/>
     <w:sig w:usb0="E4002EFF" w:usb1="C000E47F" w:usb2="00000009" w:usb3="00000000" w:csb0="000001FF" w:csb1="00000000"/>
@@ -5593,10 +5112,12 @@
   </w:compat>
   <w:rsids>
     <w:rsidRoot w:val="00850CF0"/>
-    <w:rsid w:val="00397BF6"/>
+    <w:rsid w:val="00133A7B"/>
     <w:rsid w:val="005C4274"/>
+    <w:rsid w:val="00656B91"/>
     <w:rsid w:val="006C5F30"/>
     <w:rsid w:val="007B2D1C"/>
+    <w:rsid w:val="00827FB4"/>
     <w:rsid w:val="00850CF0"/>
     <w:rsid w:val="00895B60"/>
     <w:rsid w:val="009C2A64"/>
@@ -5615,7 +5136,7 @@
     <m:intLim m:val="subSup"/>
     <m:naryLim m:val="undOvr"/>
   </m:mathPr>
-  <w:themeFontLang w:val="bg-BG" w:eastAsia="ko-KR"/>
+  <w:themeFontLang w:val="bg-BG"/>
   <w:clrSchemeMapping w:bg1="light1" w:t1="dark1" w:bg2="light2" w:t2="dark2" w:accent1="accent1" w:accent2="accent2" w:accent3="accent3" w:accent4="accent4" w:accent5="accent5" w:accent6="accent6" w:hyperlink="hyperlink" w:followedHyperlink="followedHyperlink"/>
   <w:decimalSymbol w:val="."/>
   <w:listSeparator w:val=","/>
@@ -6053,10 +5574,6 @@
     <w:name w:val="D58C271FF0BE41CF93596250F2A74BDF"/>
     <w:rsid w:val="00850CF0"/>
   </w:style>
-  <w:style w:type="paragraph" w:customStyle="1" w:styleId="08DA00AF9E26445DB588246CC0918EBD">
-    <w:name w:val="08DA00AF9E26445DB588246CC0918EBD"/>
-    <w:rsid w:val="00850CF0"/>
-  </w:style>
 </w:styles>
 </file>
 

</xml_diff>